<commit_message>
Regras de negócio adicionadas
</commit_message>
<xml_diff>
--- a/Regras de negócio.docx
+++ b/Regras de negócio.docx
@@ -8,30 +8,250 @@
         <w:jc w:val="center"/>
         <w:rPr>
           <w:rFonts w:asciiTheme="majorHAnsi" w:hAnsiTheme="majorHAnsi" w:cstheme="majorHAnsi"/>
-          <w:sz w:val="44"/>
-          <w:lang w:val="pt-BR"/>
-        </w:rPr>
-      </w:pPr>
-      <w:r>
-        <w:rPr>
-          <w:rFonts w:asciiTheme="majorHAnsi" w:hAnsiTheme="majorHAnsi" w:cstheme="majorHAnsi"/>
           <w:b/>
           <w:sz w:val="44"/>
           <w:lang w:val="pt-BR"/>
         </w:rPr>
-        <w:t>Regras de ne</w:t>
+      </w:pPr>
+      <w:r>
+        <w:rPr>
+          <w:rFonts w:asciiTheme="majorHAnsi" w:hAnsiTheme="majorHAnsi" w:cstheme="majorHAnsi"/>
+          <w:b/>
+          <w:sz w:val="44"/>
+          <w:lang w:val="pt-BR"/>
+        </w:rPr>
+        <w:t>Regras de negócio</w:t>
+      </w:r>
+    </w:p>
+    <w:p>
+      <w:pPr>
+        <w:pStyle w:val="NoSpacing"/>
+        <w:jc w:val="center"/>
+        <w:rPr>
+          <w:rFonts w:asciiTheme="majorHAnsi" w:hAnsiTheme="majorHAnsi" w:cstheme="majorHAnsi"/>
+          <w:b/>
+          <w:sz w:val="44"/>
+          <w:lang w:val="pt-BR"/>
+        </w:rPr>
+      </w:pPr>
+    </w:p>
+    <w:p>
+      <w:pPr>
+        <w:pStyle w:val="NoSpacing"/>
+        <w:numPr>
+          <w:ilvl w:val="0"/>
+          <w:numId w:val="1"/>
+        </w:numPr>
+        <w:rPr>
+          <w:rFonts w:asciiTheme="majorHAnsi" w:hAnsiTheme="majorHAnsi" w:cstheme="majorHAnsi"/>
+          <w:sz w:val="24"/>
+          <w:szCs w:val="24"/>
+          <w:lang w:val="pt-BR"/>
+        </w:rPr>
+      </w:pPr>
+      <w:r>
+        <w:rPr>
+          <w:rFonts w:asciiTheme="majorHAnsi" w:hAnsiTheme="majorHAnsi" w:cstheme="majorHAnsi"/>
+          <w:sz w:val="24"/>
+          <w:szCs w:val="24"/>
+          <w:lang w:val="pt-BR"/>
+        </w:rPr>
+        <w:t>Um dado recurso não pode ser alugado por dois usuários distintos em um mesmo intervalo de horários.</w:t>
+      </w:r>
+    </w:p>
+    <w:p>
+      <w:pPr>
+        <w:pStyle w:val="NoSpacing"/>
+        <w:numPr>
+          <w:ilvl w:val="0"/>
+          <w:numId w:val="1"/>
+        </w:numPr>
+        <w:rPr>
+          <w:rFonts w:asciiTheme="majorHAnsi" w:hAnsiTheme="majorHAnsi" w:cstheme="majorHAnsi"/>
+          <w:sz w:val="24"/>
+          <w:szCs w:val="24"/>
+          <w:lang w:val="pt-BR"/>
+        </w:rPr>
+      </w:pPr>
+      <w:r>
+        <w:rPr>
+          <w:rFonts w:asciiTheme="majorHAnsi" w:hAnsiTheme="majorHAnsi" w:cstheme="majorHAnsi"/>
+          <w:sz w:val="24"/>
+          <w:szCs w:val="24"/>
+          <w:lang w:val="pt-BR"/>
+        </w:rPr>
+        <w:t>Um determinado curso não pode conter mais do que 2 professores coordenadores registrados</w:t>
+      </w:r>
+    </w:p>
+    <w:p>
+      <w:pPr>
+        <w:pStyle w:val="NoSpacing"/>
+        <w:numPr>
+          <w:ilvl w:val="0"/>
+          <w:numId w:val="1"/>
+        </w:numPr>
+        <w:rPr>
+          <w:rFonts w:asciiTheme="majorHAnsi" w:hAnsiTheme="majorHAnsi" w:cstheme="majorHAnsi"/>
+          <w:sz w:val="24"/>
+          <w:szCs w:val="24"/>
+          <w:lang w:val="pt-BR"/>
+        </w:rPr>
+      </w:pPr>
+      <w:r>
+        <w:rPr>
+          <w:rFonts w:asciiTheme="majorHAnsi" w:hAnsiTheme="majorHAnsi" w:cstheme="majorHAnsi"/>
+          <w:sz w:val="24"/>
+          <w:szCs w:val="24"/>
+          <w:lang w:val="pt-BR"/>
+        </w:rPr>
+        <w:t>Alunos não podem reservar salas do Elefante Branco (BUSCAR PELO NOME CORRETO)</w:t>
+      </w:r>
+    </w:p>
+    <w:p>
+      <w:pPr>
+        <w:pStyle w:val="NoSpacing"/>
+        <w:numPr>
+          <w:ilvl w:val="0"/>
+          <w:numId w:val="1"/>
+        </w:numPr>
+        <w:rPr>
+          <w:rFonts w:asciiTheme="majorHAnsi" w:hAnsiTheme="majorHAnsi" w:cstheme="majorHAnsi"/>
+          <w:sz w:val="24"/>
+          <w:szCs w:val="24"/>
+          <w:lang w:val="pt-BR"/>
+        </w:rPr>
+      </w:pPr>
+      <w:r>
+        <w:rPr>
+          <w:rFonts w:asciiTheme="majorHAnsi" w:hAnsiTheme="majorHAnsi" w:cstheme="majorHAnsi"/>
+          <w:sz w:val="24"/>
+          <w:szCs w:val="24"/>
+          <w:lang w:val="pt-BR"/>
+        </w:rPr>
+        <w:t>Alunos só tem direito a uma cota mensal de X salas para serem alugadas</w:t>
+      </w:r>
+    </w:p>
+    <w:p>
+      <w:pPr>
+        <w:pStyle w:val="NoSpacing"/>
+        <w:numPr>
+          <w:ilvl w:val="0"/>
+          <w:numId w:val="1"/>
+        </w:numPr>
+        <w:rPr>
+          <w:rFonts w:asciiTheme="majorHAnsi" w:hAnsiTheme="majorHAnsi" w:cstheme="majorHAnsi"/>
+          <w:sz w:val="24"/>
+          <w:szCs w:val="24"/>
+          <w:lang w:val="pt-BR"/>
+        </w:rPr>
+      </w:pPr>
+      <w:r>
+        <w:rPr>
+          <w:rFonts w:asciiTheme="majorHAnsi" w:hAnsiTheme="majorHAnsi" w:cstheme="majorHAnsi"/>
+          <w:sz w:val="24"/>
+          <w:szCs w:val="24"/>
+          <w:lang w:val="pt-BR"/>
+        </w:rPr>
+        <w:t>Alunos e professores da graduação só podem alugar uma sala de cada vez.</w:t>
+      </w:r>
+    </w:p>
+    <w:p>
+      <w:pPr>
+        <w:pStyle w:val="NoSpacing"/>
+        <w:numPr>
+          <w:ilvl w:val="0"/>
+          <w:numId w:val="1"/>
+        </w:numPr>
+        <w:rPr>
+          <w:rFonts w:asciiTheme="majorHAnsi" w:hAnsiTheme="majorHAnsi" w:cstheme="majorHAnsi"/>
+          <w:sz w:val="24"/>
+          <w:szCs w:val="24"/>
+          <w:lang w:val="pt-BR"/>
+        </w:rPr>
+      </w:pPr>
+      <w:r>
+        <w:rPr>
+          <w:rFonts w:asciiTheme="majorHAnsi" w:hAnsiTheme="majorHAnsi" w:cstheme="majorHAnsi"/>
+          <w:sz w:val="24"/>
+          <w:szCs w:val="24"/>
+          <w:lang w:val="pt-BR"/>
+        </w:rPr>
+        <w:t>Coordenadores tem direito a alugar um número até então irrestrito de salas num mesmo intervalo de tempo</w:t>
+      </w:r>
+    </w:p>
+    <w:p>
+      <w:pPr>
+        <w:pStyle w:val="NoSpacing"/>
+        <w:numPr>
+          <w:ilvl w:val="0"/>
+          <w:numId w:val="1"/>
+        </w:numPr>
+        <w:rPr>
+          <w:rFonts w:asciiTheme="majorHAnsi" w:hAnsiTheme="majorHAnsi" w:cstheme="majorHAnsi"/>
+          <w:sz w:val="24"/>
+          <w:szCs w:val="24"/>
+          <w:lang w:val="pt-BR"/>
+        </w:rPr>
+      </w:pPr>
+      <w:r>
+        <w:rPr>
+          <w:rFonts w:asciiTheme="majorHAnsi" w:hAnsiTheme="majorHAnsi" w:cstheme="majorHAnsi"/>
+          <w:sz w:val="24"/>
+          <w:szCs w:val="24"/>
+          <w:lang w:val="pt-BR"/>
+        </w:rPr>
+        <w:t>Determinados laboratórios só poderão ser reservados por professores de determinados cursos pré-determinados em suas especificações</w:t>
+      </w:r>
+    </w:p>
+    <w:p>
+      <w:pPr>
+        <w:pStyle w:val="NoSpacing"/>
+        <w:numPr>
+          <w:ilvl w:val="0"/>
+          <w:numId w:val="1"/>
+        </w:numPr>
+        <w:rPr>
+          <w:rFonts w:asciiTheme="majorHAnsi" w:hAnsiTheme="majorHAnsi" w:cstheme="majorHAnsi"/>
+          <w:sz w:val="24"/>
+          <w:szCs w:val="24"/>
+          <w:lang w:val="pt-BR"/>
+        </w:rPr>
+      </w:pPr>
+      <w:r>
+        <w:rPr>
+          <w:rFonts w:asciiTheme="majorHAnsi" w:hAnsiTheme="majorHAnsi" w:cstheme="majorHAnsi"/>
+          <w:sz w:val="24"/>
+          <w:szCs w:val="24"/>
+          <w:lang w:val="pt-BR"/>
+        </w:rPr>
+        <w:t>Uma sala só pode ser alugada por um mesmo usuário por no máximo X horas consecutivas</w:t>
+      </w:r>
+    </w:p>
+    <w:p>
+      <w:pPr>
+        <w:pStyle w:val="NoSpacing"/>
+        <w:numPr>
+          <w:ilvl w:val="0"/>
+          <w:numId w:val="1"/>
+        </w:numPr>
+        <w:rPr>
+          <w:rFonts w:asciiTheme="majorHAnsi" w:hAnsiTheme="majorHAnsi" w:cstheme="majorHAnsi"/>
+          <w:sz w:val="24"/>
+          <w:szCs w:val="24"/>
+          <w:lang w:val="pt-BR"/>
+        </w:rPr>
+      </w:pPr>
+      <w:r>
+        <w:rPr>
+          <w:rFonts w:asciiTheme="majorHAnsi" w:hAnsiTheme="majorHAnsi" w:cstheme="majorHAnsi"/>
+          <w:sz w:val="24"/>
+          <w:szCs w:val="24"/>
+          <w:lang w:val="pt-BR"/>
+        </w:rPr>
+        <w:t>Ao alugar-se os recursos de uma sala, consequentemente a sala em questão também deve ser reservada ao usuário em questão.</w:t>
       </w:r>
       <w:bookmarkStart w:id="0" w:name="_GoBack"/>
       <w:bookmarkEnd w:id="0"/>
-      <w:r>
-        <w:rPr>
-          <w:rFonts w:asciiTheme="majorHAnsi" w:hAnsiTheme="majorHAnsi" w:cstheme="majorHAnsi"/>
-          <w:b/>
-          <w:sz w:val="44"/>
-          <w:lang w:val="pt-BR"/>
-        </w:rPr>
-        <w:t>gócio</w:t>
-      </w:r>
     </w:p>
     <w:sectPr>
       <w:pgSz w:w="11906" w:h="16838"/>
@@ -41,6 +261,105 @@
     </w:sectPr>
   </w:body>
 </w:document>
+</file>
+
+<file path=word/numbering.xml><?xml version="1.0" encoding="utf-8"?>
+<w:numbering xmlns:wpc="http://schemas.microsoft.com/office/word/2010/wordprocessingCanvas" xmlns:cx="http://schemas.microsoft.com/office/drawing/2014/chartex" xmlns:cx1="http://schemas.microsoft.com/office/drawing/2015/9/8/chartex" xmlns:cx2="http://schemas.microsoft.com/office/drawing/2015/10/21/chartex" xmlns:cx3="http://schemas.microsoft.com/office/drawing/2016/5/9/chartex" xmlns:cx4="http://schemas.microsoft.com/office/drawing/2016/5/10/chartex" xmlns:cx5="http://schemas.microsoft.com/office/drawing/2016/5/11/chartex" xmlns:cx6="http://schemas.microsoft.com/office/drawing/2016/5/12/chartex" xmlns:cx7="http://schemas.microsoft.com/office/drawing/2016/5/13/chartex" xmlns:cx8="http://schemas.microsoft.com/office/drawing/2016/5/14/chartex" xmlns:mc="http://schemas.openxmlformats.org/markup-compatibility/2006" xmlns:aink="http://schemas.microsoft.com/office/drawing/2016/ink" xmlns:am3d="http://schemas.microsoft.com/office/drawing/2017/model3d" xmlns:o="urn:schemas-microsoft-com:office:office" xmlns:r="http://schemas.openxmlformats.org/officeDocument/2006/relationships" xmlns:m="http://schemas.openxmlformats.org/officeDocument/2006/math" xmlns:v="urn:schemas-microsoft-com:vml" xmlns:wp14="http://schemas.microsoft.com/office/word/2010/wordprocessingDrawing" xmlns:wp="http://schemas.openxmlformats.org/drawingml/2006/wordprocessingDrawing" xmlns:w10="urn:schemas-microsoft-com:office:word" xmlns:w="http://schemas.openxmlformats.org/wordprocessingml/2006/main" xmlns:w14="http://schemas.microsoft.com/office/word/2010/wordml" xmlns:w15="http://schemas.microsoft.com/office/word/2012/wordml" xmlns:w16cid="http://schemas.microsoft.com/office/word/2016/wordml/cid" xmlns:w16se="http://schemas.microsoft.com/office/word/2015/wordml/symex" xmlns:wpg="http://schemas.microsoft.com/office/word/2010/wordprocessingGroup" xmlns:wpi="http://schemas.microsoft.com/office/word/2010/wordprocessingInk" xmlns:wne="http://schemas.microsoft.com/office/word/2006/wordml" xmlns:wps="http://schemas.microsoft.com/office/word/2010/wordprocessingShape" mc:Ignorable="w14 w15 w16se w16cid wp14">
+  <w:abstractNum w:abstractNumId="0" w15:restartNumberingAfterBreak="0">
+    <w:nsid w:val="7ED7434C"/>
+    <w:multiLevelType w:val="hybridMultilevel"/>
+    <w:tmpl w:val="85741DBE"/>
+    <w:lvl w:ilvl="0" w:tplc="4BCC5286">
+      <w:start w:val="1"/>
+      <w:numFmt w:val="decimal"/>
+      <w:lvlText w:val="%1."/>
+      <w:lvlJc w:val="left"/>
+      <w:pPr>
+        <w:ind w:left="720" w:hanging="360"/>
+      </w:pPr>
+      <w:rPr>
+        <w:rFonts w:hint="default"/>
+        <w:b/>
+        <w:sz w:val="28"/>
+      </w:rPr>
+    </w:lvl>
+    <w:lvl w:ilvl="1" w:tplc="04160019" w:tentative="1">
+      <w:start w:val="1"/>
+      <w:numFmt w:val="lowerLetter"/>
+      <w:lvlText w:val="%2."/>
+      <w:lvlJc w:val="left"/>
+      <w:pPr>
+        <w:ind w:left="1440" w:hanging="360"/>
+      </w:pPr>
+    </w:lvl>
+    <w:lvl w:ilvl="2" w:tplc="0416001B" w:tentative="1">
+      <w:start w:val="1"/>
+      <w:numFmt w:val="lowerRoman"/>
+      <w:lvlText w:val="%3."/>
+      <w:lvlJc w:val="right"/>
+      <w:pPr>
+        <w:ind w:left="2160" w:hanging="180"/>
+      </w:pPr>
+    </w:lvl>
+    <w:lvl w:ilvl="3" w:tplc="0416000F" w:tentative="1">
+      <w:start w:val="1"/>
+      <w:numFmt w:val="decimal"/>
+      <w:lvlText w:val="%4."/>
+      <w:lvlJc w:val="left"/>
+      <w:pPr>
+        <w:ind w:left="2880" w:hanging="360"/>
+      </w:pPr>
+    </w:lvl>
+    <w:lvl w:ilvl="4" w:tplc="04160019" w:tentative="1">
+      <w:start w:val="1"/>
+      <w:numFmt w:val="lowerLetter"/>
+      <w:lvlText w:val="%5."/>
+      <w:lvlJc w:val="left"/>
+      <w:pPr>
+        <w:ind w:left="3600" w:hanging="360"/>
+      </w:pPr>
+    </w:lvl>
+    <w:lvl w:ilvl="5" w:tplc="0416001B" w:tentative="1">
+      <w:start w:val="1"/>
+      <w:numFmt w:val="lowerRoman"/>
+      <w:lvlText w:val="%6."/>
+      <w:lvlJc w:val="right"/>
+      <w:pPr>
+        <w:ind w:left="4320" w:hanging="180"/>
+      </w:pPr>
+    </w:lvl>
+    <w:lvl w:ilvl="6" w:tplc="0416000F" w:tentative="1">
+      <w:start w:val="1"/>
+      <w:numFmt w:val="decimal"/>
+      <w:lvlText w:val="%7."/>
+      <w:lvlJc w:val="left"/>
+      <w:pPr>
+        <w:ind w:left="5040" w:hanging="360"/>
+      </w:pPr>
+    </w:lvl>
+    <w:lvl w:ilvl="7" w:tplc="04160019" w:tentative="1">
+      <w:start w:val="1"/>
+      <w:numFmt w:val="lowerLetter"/>
+      <w:lvlText w:val="%8."/>
+      <w:lvlJc w:val="left"/>
+      <w:pPr>
+        <w:ind w:left="5760" w:hanging="360"/>
+      </w:pPr>
+    </w:lvl>
+    <w:lvl w:ilvl="8" w:tplc="0416001B" w:tentative="1">
+      <w:start w:val="1"/>
+      <w:numFmt w:val="lowerRoman"/>
+      <w:lvlText w:val="%9."/>
+      <w:lvlJc w:val="right"/>
+      <w:pPr>
+        <w:ind w:left="6480" w:hanging="180"/>
+      </w:pPr>
+    </w:lvl>
+  </w:abstractNum>
+  <w:num w:numId="1">
+    <w:abstractNumId w:val="0"/>
+  </w:num>
+</w:numbering>
 </file>
 
 <file path=word/styles.xml><?xml version="1.0" encoding="utf-8"?>

</xml_diff>